<commit_message>
finish key activity add and delete
</commit_message>
<xml_diff>
--- a/BMC Dialy History.docx
+++ b/BMC Dialy History.docx
@@ -368,6 +368,318 @@
               </w:rPr>
               <w:t>1-finish the team W</w:t>
             </w:r>
+            <w:r>
+              <w:rPr>
+                <w:rFonts w:asciiTheme="majorHAnsi" w:hAnsiTheme="majorHAnsi"/>
+                <w:sz w:val="36"/>
+                <w:szCs w:val="36"/>
+                <w:lang w:bidi="ar-EG"/>
+              </w:rPr>
+              <w:t>ork View For the Company</w:t>
+            </w:r>
+          </w:p>
+          <w:p>
+            <w:pPr>
+              <w:bidi w:val="0"/>
+              <w:rPr>
+                <w:rFonts w:asciiTheme="majorHAnsi" w:hAnsiTheme="majorHAnsi"/>
+                <w:sz w:val="36"/>
+                <w:szCs w:val="36"/>
+                <w:lang w:bidi="ar-EG"/>
+              </w:rPr>
+            </w:pPr>
+            <w:r>
+              <w:rPr>
+                <w:rFonts w:asciiTheme="majorHAnsi" w:hAnsiTheme="majorHAnsi"/>
+                <w:sz w:val="36"/>
+                <w:szCs w:val="36"/>
+                <w:lang w:bidi="ar-EG"/>
+              </w:rPr>
+              <w:t>2</w:t>
+            </w:r>
+            <w:r>
+              <w:rPr>
+                <w:rFonts w:asciiTheme="majorHAnsi" w:hAnsiTheme="majorHAnsi"/>
+                <w:sz w:val="36"/>
+                <w:szCs w:val="36"/>
+                <w:lang w:bidi="ar-EG"/>
+              </w:rPr>
+              <w:t>-finish the company Account system</w:t>
+            </w:r>
+          </w:p>
+          <w:p>
+            <w:pPr>
+              <w:bidi w:val="0"/>
+              <w:rPr>
+                <w:rFonts w:asciiTheme="majorHAnsi" w:hAnsiTheme="majorHAnsi"/>
+                <w:sz w:val="36"/>
+                <w:szCs w:val="36"/>
+                <w:lang w:bidi="ar-EG"/>
+              </w:rPr>
+            </w:pPr>
+            <w:r>
+              <w:rPr>
+                <w:rFonts w:asciiTheme="majorHAnsi" w:hAnsiTheme="majorHAnsi"/>
+                <w:sz w:val="36"/>
+                <w:szCs w:val="36"/>
+                <w:lang w:bidi="ar-EG"/>
+              </w:rPr>
+              <w:t>[Add, Update, Delete</w:t>
+            </w:r>
+            <w:r>
+              <w:rPr>
+                <w:rFonts w:asciiTheme="majorHAnsi" w:hAnsiTheme="majorHAnsi"/>
+                <w:sz w:val="36"/>
+                <w:szCs w:val="36"/>
+                <w:lang w:bidi="ar-EG"/>
+              </w:rPr>
+              <w:t xml:space="preserve"> </w:t>
+            </w:r>
+            <w:r>
+              <w:rPr>
+                <w:rFonts w:asciiTheme="majorHAnsi" w:hAnsiTheme="majorHAnsi"/>
+                <w:sz w:val="36"/>
+                <w:szCs w:val="36"/>
+                <w:lang w:bidi="ar-EG"/>
+              </w:rPr>
+              <w:t>=&gt; team</w:t>
+            </w:r>
+            <w:r>
+              <w:rPr>
+                <w:rFonts w:asciiTheme="majorHAnsi" w:hAnsiTheme="majorHAnsi"/>
+                <w:sz w:val="36"/>
+                <w:szCs w:val="36"/>
+                <w:lang w:bidi="ar-EG"/>
+              </w:rPr>
+              <w:t xml:space="preserve"> </w:t>
+            </w:r>
+            <w:r>
+              <w:rPr>
+                <w:rFonts w:asciiTheme="majorHAnsi" w:hAnsiTheme="majorHAnsi"/>
+                <w:sz w:val="36"/>
+                <w:szCs w:val="36"/>
+                <w:lang w:bidi="ar-EG"/>
+              </w:rPr>
+              <w:t>works Account]</w:t>
+            </w:r>
+            <w:r>
+              <w:rPr>
+                <w:rFonts w:asciiTheme="majorHAnsi" w:hAnsiTheme="majorHAnsi"/>
+                <w:sz w:val="36"/>
+                <w:szCs w:val="36"/>
+                <w:lang w:bidi="ar-EG"/>
+              </w:rPr>
+              <w:t>;</w:t>
+            </w:r>
+          </w:p>
+        </w:tc>
+      </w:tr>
+      <w:tr>
+        <w:trPr>
+          <w:trHeight w:val="1066"/>
+        </w:trPr>
+        <w:tc>
+          <w:tcPr>
+            <w:tcW w:w="7731" w:type="dxa"/>
+          </w:tcPr>
+          <w:p>
+            <w:pPr>
+              <w:bidi w:val="0"/>
+              <w:rPr>
+                <w:rFonts w:asciiTheme="majorHAnsi" w:hAnsiTheme="majorHAnsi"/>
+                <w:sz w:val="36"/>
+                <w:szCs w:val="36"/>
+                <w:lang w:bidi="ar-EG"/>
+              </w:rPr>
+            </w:pPr>
+            <w:r>
+              <w:rPr>
+                <w:rFonts w:asciiTheme="majorHAnsi" w:hAnsiTheme="majorHAnsi"/>
+                <w:sz w:val="36"/>
+                <w:szCs w:val="36"/>
+                <w:lang w:bidi="ar-EG"/>
+              </w:rPr>
+              <w:t>1/11</w:t>
+            </w:r>
+          </w:p>
+        </w:tc>
+        <w:tc>
+          <w:tcPr>
+            <w:tcW w:w="7731" w:type="dxa"/>
+          </w:tcPr>
+          <w:p>
+            <w:pPr>
+              <w:bidi w:val="0"/>
+              <w:rPr>
+                <w:rFonts w:asciiTheme="majorHAnsi" w:hAnsiTheme="majorHAnsi"/>
+                <w:sz w:val="36"/>
+                <w:szCs w:val="36"/>
+                <w:lang w:bidi="ar-EG"/>
+              </w:rPr>
+            </w:pPr>
+            <w:r>
+              <w:rPr>
+                <w:rFonts w:asciiTheme="majorHAnsi" w:hAnsiTheme="majorHAnsi"/>
+                <w:sz w:val="36"/>
+                <w:szCs w:val="36"/>
+                <w:lang w:bidi="ar-EG"/>
+              </w:rPr>
+              <w:t>1- finish the bmc template</w:t>
+            </w:r>
+          </w:p>
+          <w:p>
+            <w:pPr>
+              <w:bidi w:val="0"/>
+              <w:rPr>
+                <w:rFonts w:asciiTheme="majorHAnsi" w:hAnsiTheme="majorHAnsi"/>
+                <w:sz w:val="36"/>
+                <w:szCs w:val="36"/>
+                <w:lang w:bidi="ar-EG"/>
+              </w:rPr>
+            </w:pPr>
+            <w:r>
+              <w:rPr>
+                <w:rFonts w:asciiTheme="majorHAnsi" w:hAnsiTheme="majorHAnsi"/>
+                <w:sz w:val="36"/>
+                <w:szCs w:val="36"/>
+                <w:lang w:bidi="ar-EG"/>
+              </w:rPr>
+              <w:t>2-</w:t>
+            </w:r>
+            <w:r>
+              <w:rPr>
+                <w:rFonts w:asciiTheme="majorHAnsi" w:hAnsiTheme="majorHAnsi"/>
+                <w:sz w:val="36"/>
+                <w:szCs w:val="36"/>
+                <w:lang w:bidi="ar-EG"/>
+              </w:rPr>
+              <w:t xml:space="preserve"> </w:t>
+            </w:r>
+            <w:r>
+              <w:rPr>
+                <w:rFonts w:asciiTheme="majorHAnsi" w:hAnsiTheme="majorHAnsi"/>
+                <w:sz w:val="36"/>
+                <w:szCs w:val="36"/>
+                <w:lang w:bidi="ar-EG"/>
+              </w:rPr>
+              <w:t>finish the main info view</w:t>
+            </w:r>
+          </w:p>
+          <w:p>
+            <w:pPr>
+              <w:bidi w:val="0"/>
+              <w:rPr>
+                <w:rFonts w:asciiTheme="majorHAnsi" w:hAnsiTheme="majorHAnsi"/>
+                <w:sz w:val="36"/>
+                <w:szCs w:val="36"/>
+                <w:lang w:bidi="ar-EG"/>
+              </w:rPr>
+            </w:pPr>
+            <w:r>
+              <w:rPr>
+                <w:rFonts w:asciiTheme="majorHAnsi" w:hAnsiTheme="majorHAnsi"/>
+                <w:sz w:val="36"/>
+                <w:szCs w:val="36"/>
+                <w:lang w:bidi="ar-EG"/>
+              </w:rPr>
+              <w:t>3- create the bmc main controller</w:t>
+            </w:r>
+          </w:p>
+          <w:p>
+            <w:pPr>
+              <w:bidi w:val="0"/>
+              <w:rPr>
+                <w:rFonts w:asciiTheme="majorHAnsi" w:hAnsiTheme="majorHAnsi"/>
+                <w:sz w:val="36"/>
+                <w:szCs w:val="36"/>
+                <w:lang w:bidi="ar-EG"/>
+              </w:rPr>
+            </w:pPr>
+            <w:r>
+              <w:rPr>
+                <w:rFonts w:asciiTheme="majorHAnsi" w:hAnsiTheme="majorHAnsi"/>
+                <w:sz w:val="36"/>
+                <w:szCs w:val="36"/>
+                <w:lang w:bidi="ar-EG"/>
+              </w:rPr>
+              <w:t>4-</w:t>
+            </w:r>
+            <w:r>
+              <w:rPr>
+                <w:rFonts w:asciiTheme="majorHAnsi" w:hAnsiTheme="majorHAnsi"/>
+                <w:sz w:val="36"/>
+                <w:szCs w:val="36"/>
+                <w:lang w:bidi="ar-EG"/>
+              </w:rPr>
+              <w:t xml:space="preserve"> </w:t>
+            </w:r>
+            <w:r>
+              <w:rPr>
+                <w:rFonts w:asciiTheme="majorHAnsi" w:hAnsiTheme="majorHAnsi"/>
+                <w:sz w:val="36"/>
+                <w:szCs w:val="36"/>
+                <w:lang w:bidi="ar-EG"/>
+              </w:rPr>
+              <w:t>view the bmc by user_id</w:t>
+            </w:r>
+          </w:p>
+          <w:p>
+            <w:pPr>
+              <w:bidi w:val="0"/>
+              <w:rPr>
+                <w:rFonts w:asciiTheme="majorHAnsi" w:hAnsiTheme="majorHAnsi"/>
+                <w:sz w:val="36"/>
+                <w:szCs w:val="36"/>
+                <w:lang w:bidi="ar-EG"/>
+              </w:rPr>
+            </w:pPr>
+            <w:r>
+              <w:rPr>
+                <w:rFonts w:asciiTheme="majorHAnsi" w:hAnsiTheme="majorHAnsi"/>
+                <w:sz w:val="36"/>
+                <w:szCs w:val="36"/>
+                <w:lang w:bidi="ar-EG"/>
+              </w:rPr>
+              <w:t>5-</w:t>
+            </w:r>
+            <w:r>
+              <w:rPr>
+                <w:rFonts w:asciiTheme="majorHAnsi" w:hAnsiTheme="majorHAnsi"/>
+                <w:sz w:val="36"/>
+                <w:szCs w:val="36"/>
+                <w:lang w:bidi="ar-EG"/>
+              </w:rPr>
+              <w:t xml:space="preserve"> </w:t>
+            </w:r>
+            <w:r>
+              <w:rPr>
+                <w:rFonts w:asciiTheme="majorHAnsi" w:hAnsiTheme="majorHAnsi"/>
+                <w:sz w:val="36"/>
+                <w:szCs w:val="36"/>
+                <w:lang w:bidi="ar-EG"/>
+              </w:rPr>
+              <w:t>create the bmc content style</w:t>
+            </w:r>
+          </w:p>
+          <w:p>
+            <w:pPr>
+              <w:bidi w:val="0"/>
+              <w:rPr>
+                <w:rFonts w:asciiTheme="majorHAnsi" w:hAnsiTheme="majorHAnsi"/>
+                <w:sz w:val="36"/>
+                <w:szCs w:val="36"/>
+                <w:lang w:bidi="ar-EG"/>
+              </w:rPr>
+            </w:pPr>
+            <w:r>
+              <w:rPr>
+                <w:rFonts w:asciiTheme="majorHAnsi" w:hAnsiTheme="majorHAnsi"/>
+                <w:sz w:val="36"/>
+                <w:szCs w:val="36"/>
+                <w:lang w:bidi="ar-EG"/>
+              </w:rPr>
+              <w:t xml:space="preserve">6-finish </w:t>
+            </w:r>
             <w:bookmarkStart w:id="0" w:name="_GoBack"/>
             <w:bookmarkEnd w:id="0"/>
             <w:r>
@@ -377,101 +689,45 @@
                 <w:szCs w:val="36"/>
                 <w:lang w:bidi="ar-EG"/>
               </w:rPr>
-              <w:t>ork View For the Company</w:t>
-            </w:r>
-          </w:p>
-          <w:p>
-            <w:pPr>
-              <w:bidi w:val="0"/>
-              <w:rPr>
-                <w:rFonts w:asciiTheme="majorHAnsi" w:hAnsiTheme="majorHAnsi"/>
-                <w:sz w:val="36"/>
-                <w:szCs w:val="36"/>
-                <w:lang w:bidi="ar-EG"/>
-              </w:rPr>
-            </w:pPr>
-            <w:r>
-              <w:rPr>
-                <w:rFonts w:asciiTheme="majorHAnsi" w:hAnsiTheme="majorHAnsi"/>
-                <w:sz w:val="36"/>
-                <w:szCs w:val="36"/>
-                <w:lang w:bidi="ar-EG"/>
-              </w:rPr>
-              <w:t>2</w:t>
-            </w:r>
-            <w:r>
-              <w:rPr>
-                <w:rFonts w:asciiTheme="majorHAnsi" w:hAnsiTheme="majorHAnsi"/>
-                <w:sz w:val="36"/>
-                <w:szCs w:val="36"/>
-                <w:lang w:bidi="ar-EG"/>
-              </w:rPr>
-              <w:t>-finish the company Account system</w:t>
-            </w:r>
-          </w:p>
-          <w:p>
-            <w:pPr>
-              <w:bidi w:val="0"/>
-              <w:rPr>
-                <w:rFonts w:asciiTheme="majorHAnsi" w:hAnsiTheme="majorHAnsi"/>
-                <w:sz w:val="36"/>
-                <w:szCs w:val="36"/>
-                <w:lang w:bidi="ar-EG"/>
-              </w:rPr>
-            </w:pPr>
-            <w:r>
-              <w:rPr>
-                <w:rFonts w:asciiTheme="majorHAnsi" w:hAnsiTheme="majorHAnsi"/>
-                <w:sz w:val="36"/>
-                <w:szCs w:val="36"/>
-                <w:lang w:bidi="ar-EG"/>
-              </w:rPr>
-              <w:t>[Add, Update, Delete</w:t>
-            </w:r>
-            <w:r>
-              <w:rPr>
-                <w:rFonts w:asciiTheme="majorHAnsi" w:hAnsiTheme="majorHAnsi"/>
-                <w:sz w:val="36"/>
-                <w:szCs w:val="36"/>
-                <w:lang w:bidi="ar-EG"/>
-              </w:rPr>
-              <w:t xml:space="preserve"> </w:t>
-            </w:r>
-            <w:r>
-              <w:rPr>
-                <w:rFonts w:asciiTheme="majorHAnsi" w:hAnsiTheme="majorHAnsi"/>
-                <w:sz w:val="36"/>
-                <w:szCs w:val="36"/>
-                <w:lang w:bidi="ar-EG"/>
-              </w:rPr>
-              <w:t>=&gt; team</w:t>
-            </w:r>
-            <w:r>
-              <w:rPr>
-                <w:rFonts w:asciiTheme="majorHAnsi" w:hAnsiTheme="majorHAnsi"/>
-                <w:sz w:val="36"/>
-                <w:szCs w:val="36"/>
-                <w:lang w:bidi="ar-EG"/>
-              </w:rPr>
-              <w:t xml:space="preserve"> </w:t>
-            </w:r>
-            <w:r>
-              <w:rPr>
-                <w:rFonts w:asciiTheme="majorHAnsi" w:hAnsiTheme="majorHAnsi"/>
-                <w:sz w:val="36"/>
-                <w:szCs w:val="36"/>
-                <w:lang w:bidi="ar-EG"/>
-              </w:rPr>
-              <w:t>works Account]</w:t>
-            </w:r>
-            <w:r>
-              <w:rPr>
-                <w:rFonts w:asciiTheme="majorHAnsi" w:hAnsiTheme="majorHAnsi"/>
-                <w:sz w:val="36"/>
-                <w:szCs w:val="36"/>
-                <w:lang w:bidi="ar-EG"/>
-              </w:rPr>
-              <w:t>;</w:t>
+              <w:t xml:space="preserve">add </w:t>
+            </w:r>
+            <w:r>
+              <w:rPr>
+                <w:rFonts w:asciiTheme="majorHAnsi" w:hAnsiTheme="majorHAnsi"/>
+                <w:sz w:val="36"/>
+                <w:szCs w:val="36"/>
+                <w:lang w:bidi="ar-EG"/>
+              </w:rPr>
+              <w:t>the key activity</w:t>
+            </w:r>
+          </w:p>
+          <w:p>
+            <w:pPr>
+              <w:bidi w:val="0"/>
+              <w:rPr>
+                <w:rFonts w:asciiTheme="majorHAnsi" w:hAnsiTheme="majorHAnsi"/>
+                <w:sz w:val="36"/>
+                <w:szCs w:val="36"/>
+                <w:lang w:bidi="ar-EG"/>
+              </w:rPr>
+            </w:pPr>
+            <w:r>
+              <w:rPr>
+                <w:rFonts w:asciiTheme="majorHAnsi" w:hAnsiTheme="majorHAnsi"/>
+                <w:sz w:val="36"/>
+                <w:szCs w:val="36"/>
+                <w:lang w:bidi="ar-EG"/>
+              </w:rPr>
+              <w:t>7-</w:t>
+            </w:r>
+            <w:r>
+              <w:rPr>
+                <w:rFonts w:asciiTheme="majorHAnsi" w:hAnsiTheme="majorHAnsi"/>
+                <w:sz w:val="36"/>
+                <w:szCs w:val="36"/>
+                <w:lang w:bidi="ar-EG"/>
+              </w:rPr>
+              <w:t xml:space="preserve"> finish the delete key activity</w:t>
             </w:r>
           </w:p>
         </w:tc>
@@ -946,6 +1202,17 @@
       </w:tblBorders>
     </w:tblPr>
   </w:style>
+  <w:style w:type="paragraph" w:styleId="ListParagraph">
+    <w:name w:val="List Paragraph"/>
+    <w:basedOn w:val="Normal"/>
+    <w:uiPriority w:val="34"/>
+    <w:qFormat/>
+    <w:rsid w:val="00A42F10"/>
+    <w:pPr>
+      <w:ind w:left="720"/>
+      <w:contextualSpacing/>
+    </w:pPr>
+  </w:style>
 </w:styles>
 </file>
 

</xml_diff>